<commit_message>
ajusta ortografia do tcc artigo
</commit_message>
<xml_diff>
--- a/PosEAD/TCC/TCC Revisado/TCC- Desenv. O.O. - PROJETO FINAL.docx
+++ b/PosEAD/TCC/TCC Revisado/TCC- Desenv. O.O. - PROJETO FINAL.docx
@@ -228,29 +228,21 @@
           <w:i/>
           <w:color w:val="000000" w:themeColor="text1"/>
         </w:rPr>
-        <w:t xml:space="preserve">Lato </w:t>
-      </w:r>
-      <w:proofErr w:type="spellStart"/>
+        <w:t>Lato Sensu</w:t>
+      </w:r>
       <w:r>
         <w:rPr>
           <w:rFonts w:asciiTheme="minorHAnsi" w:hAnsiTheme="minorHAnsi"/>
           <w:i/>
           <w:color w:val="000000" w:themeColor="text1"/>
         </w:rPr>
-        <w:t>Sensu</w:t>
-      </w:r>
-      <w:r>
-        <w:rPr>
-          <w:rFonts w:asciiTheme="minorHAnsi" w:hAnsiTheme="minorHAnsi"/>
-        </w:rPr>
-        <w:t>em</w:t>
-      </w:r>
-      <w:proofErr w:type="spellEnd"/>
-      <w:r>
-        <w:rPr>
-          <w:rFonts w:asciiTheme="minorHAnsi" w:hAnsiTheme="minorHAnsi"/>
-        </w:rPr>
         <w:t xml:space="preserve"> </w:t>
+      </w:r>
+      <w:r>
+        <w:rPr>
+          <w:rFonts w:asciiTheme="minorHAnsi" w:hAnsiTheme="minorHAnsi"/>
+        </w:rPr>
+        <w:t xml:space="preserve">em </w:t>
       </w:r>
       <w:r>
         <w:rPr>
@@ -311,6 +303,8 @@
           <w:szCs w:val="28"/>
         </w:rPr>
       </w:pPr>
+      <w:bookmarkStart w:id="0" w:name="_GoBack"/>
+      <w:bookmarkEnd w:id="0"/>
     </w:p>
     <w:p>
       <w:pPr>
@@ -871,17 +865,7 @@
           <w:szCs w:val="20"/>
           <w:lang w:eastAsia="ar-SA"/>
         </w:rPr>
-        <w:t>. Por exemplo, a sua estrutura, validando se ele poderá atender</w:t>
-      </w:r>
-      <w:bookmarkStart w:id="0" w:name="_GoBack"/>
-      <w:bookmarkEnd w:id="0"/>
-      <w:r>
-        <w:rPr>
-          <w:rFonts w:ascii="Calibri" w:hAnsi="Calibri" w:cs="Calibri"/>
-          <w:szCs w:val="20"/>
-          <w:lang w:eastAsia="ar-SA"/>
-        </w:rPr>
-        <w:t xml:space="preserve"> as necessidades ou não. Q quão reconhecido ele é?  Pois assim pode-se ter mais informações através de comunidades e fóruns a respeito de novas ideias, novas funcionalidades, além da sua qualidade, segurança, capacidade de garantir o funcionamento do sistema, o gerenciamento de riscos e redução de vulnerabilidades e a documentação, pois sendo bem formulada serão mais fáceis o seu entendimento e a sua utilização.</w:t>
+        <w:t>. Por exemplo, a sua estrutura, validando se ele poderá atender as necessidades ou não. Q quão reconhecido ele é?  Pois assim pode-se ter mais informações através de comunidades e fóruns a respeito de novas ideias, novas funcionalidades, além da sua qualidade, segurança, capacidade de garantir o funcionamento do sistema, o gerenciamento de riscos e redução de vulnerabilidades e a documentação, pois sendo bem formulada serão mais fáceis o seu entendimento e a sua utilização.</w:t>
       </w:r>
     </w:p>
     <w:p>
@@ -5120,6 +5104,18 @@
     </w:p>
     <w:p>
       <w:pPr>
+        <w:pStyle w:val="PargrafodaLista"/>
+        <w:ind w:left="0"/>
+        <w:jc w:val="both"/>
+        <w:rPr>
+          <w:rFonts w:asciiTheme="minorHAnsi" w:hAnsiTheme="minorHAnsi" w:cs="Lucida Sans Unicode"/>
+          <w:b/>
+          <w:color w:val="000000"/>
+        </w:rPr>
+      </w:pPr>
+    </w:p>
+    <w:p>
+      <w:pPr>
         <w:ind w:firstLine="708"/>
         <w:jc w:val="both"/>
         <w:rPr>
@@ -6220,6 +6216,7 @@
             <w:proofErr w:type="spellStart"/>
             <w:proofErr w:type="gramStart"/>
             <w:r>
+              <w:lastRenderedPageBreak/>
               <w:t>public</w:t>
             </w:r>
             <w:proofErr w:type="spellEnd"/>
@@ -6267,7 +6264,6 @@
           </w:p>
           <w:p>
             <w:r>
-              <w:lastRenderedPageBreak/>
               <w:t xml:space="preserve">    </w:t>
             </w:r>
             <w:proofErr w:type="spellStart"/>
@@ -27189,7 +27185,7 @@
 </file>
 
 <file path=customXml/itemProps1.xml><?xml version="1.0" encoding="utf-8"?>
-<ds:datastoreItem xmlns:ds="http://schemas.openxmlformats.org/officeDocument/2006/customXml" ds:itemID="{A6FE543B-A411-4E03-B120-6F6F2F39763A}">
+<ds:datastoreItem xmlns:ds="http://schemas.openxmlformats.org/officeDocument/2006/customXml" ds:itemID="{FA3B6834-9A1E-417B-B59E-D313E0622BF8}">
   <ds:schemaRefs>
     <ds:schemaRef ds:uri="http://schemas.openxmlformats.org/officeDocument/2006/bibliography"/>
   </ds:schemaRefs>

</xml_diff>